<commit_message>
Restructuration de l'arborescence côté algorithmie
</commit_message>
<xml_diff>
--- a/doc/compte-rendus sprints/Epidemio - Sprint 5 - Rapport.docx
+++ b/doc/compte-rendus sprints/Epidemio - Sprint 5 - Rapport.docx
@@ -750,7 +750,7 @@
           <w:sz w:val="24"/>
           <w:szCs w:val="24"/>
         </w:rPr>
-        <w:t>préparation du projet pour le rendu et la présentation</w:t>
+        <w:t>livraison du projet fini et préparation de la soutenance</w:t>
       </w:r>
     </w:p>
     <w:p>
@@ -968,6 +968,11 @@
     </w:p>
     <w:p>
       <w:pPr>
+        <w:pStyle w:val="Paragraphedeliste"/>
+        <w:numPr>
+          <w:ilvl w:val="0"/>
+          <w:numId w:val="21"/>
+        </w:numPr>
         <w:jc w:val="both"/>
         <w:rPr>
           <w:rFonts w:asciiTheme="majorHAnsi" w:hAnsiTheme="majorHAnsi" w:cstheme="majorHAnsi"/>
@@ -975,6 +980,107 @@
           <w:szCs w:val="24"/>
         </w:rPr>
       </w:pPr>
+      <w:r>
+        <w:rPr>
+          <w:rFonts w:asciiTheme="majorHAnsi" w:hAnsiTheme="majorHAnsi" w:cstheme="majorHAnsi"/>
+          <w:sz w:val="24"/>
+          <w:szCs w:val="24"/>
+        </w:rPr>
+        <w:t>Nettoyage</w:t>
+      </w:r>
+      <w:r>
+        <w:rPr>
+          <w:rFonts w:asciiTheme="majorHAnsi" w:hAnsiTheme="majorHAnsi" w:cstheme="majorHAnsi"/>
+          <w:sz w:val="24"/>
+          <w:szCs w:val="24"/>
+        </w:rPr>
+        <w:t xml:space="preserve"> et commentaires du code côté modèle</w:t>
+      </w:r>
+    </w:p>
+    <w:p>
+      <w:pPr>
+        <w:pStyle w:val="Paragraphedeliste"/>
+        <w:numPr>
+          <w:ilvl w:val="0"/>
+          <w:numId w:val="21"/>
+        </w:numPr>
+        <w:jc w:val="both"/>
+        <w:rPr>
+          <w:rFonts w:asciiTheme="majorHAnsi" w:hAnsiTheme="majorHAnsi" w:cstheme="majorHAnsi"/>
+          <w:sz w:val="24"/>
+          <w:szCs w:val="24"/>
+        </w:rPr>
+      </w:pPr>
+      <w:r>
+        <w:rPr>
+          <w:rFonts w:asciiTheme="majorHAnsi" w:hAnsiTheme="majorHAnsi" w:cstheme="majorHAnsi"/>
+          <w:sz w:val="24"/>
+          <w:szCs w:val="24"/>
+        </w:rPr>
+        <w:t>R</w:t>
+      </w:r>
+      <w:r>
+        <w:rPr>
+          <w:rFonts w:asciiTheme="majorHAnsi" w:hAnsiTheme="majorHAnsi" w:cstheme="majorHAnsi"/>
+          <w:sz w:val="24"/>
+          <w:szCs w:val="24"/>
+        </w:rPr>
+        <w:t>édaction de la partie modèle du rapport</w:t>
+      </w:r>
+    </w:p>
+    <w:p>
+      <w:pPr>
+        <w:pStyle w:val="Paragraphedeliste"/>
+        <w:numPr>
+          <w:ilvl w:val="0"/>
+          <w:numId w:val="21"/>
+        </w:numPr>
+        <w:jc w:val="both"/>
+        <w:rPr>
+          <w:rFonts w:asciiTheme="majorHAnsi" w:hAnsiTheme="majorHAnsi" w:cstheme="majorHAnsi"/>
+          <w:sz w:val="24"/>
+          <w:szCs w:val="24"/>
+        </w:rPr>
+      </w:pPr>
+      <w:r>
+        <w:rPr>
+          <w:rFonts w:asciiTheme="majorHAnsi" w:hAnsiTheme="majorHAnsi" w:cstheme="majorHAnsi"/>
+          <w:sz w:val="24"/>
+          <w:szCs w:val="24"/>
+        </w:rPr>
+        <w:t>C</w:t>
+      </w:r>
+      <w:r>
+        <w:rPr>
+          <w:rFonts w:asciiTheme="majorHAnsi" w:hAnsiTheme="majorHAnsi" w:cstheme="majorHAnsi"/>
+          <w:sz w:val="24"/>
+          <w:szCs w:val="24"/>
+        </w:rPr>
+        <w:t>orrection des bugs</w:t>
+      </w:r>
+    </w:p>
+    <w:p>
+      <w:pPr>
+        <w:pStyle w:val="Paragraphedeliste"/>
+        <w:numPr>
+          <w:ilvl w:val="0"/>
+          <w:numId w:val="21"/>
+        </w:numPr>
+        <w:jc w:val="both"/>
+        <w:rPr>
+          <w:rFonts w:asciiTheme="majorHAnsi" w:hAnsiTheme="majorHAnsi" w:cstheme="majorHAnsi"/>
+          <w:sz w:val="24"/>
+          <w:szCs w:val="24"/>
+        </w:rPr>
+      </w:pPr>
+      <w:r>
+        <w:rPr>
+          <w:rFonts w:asciiTheme="majorHAnsi" w:hAnsiTheme="majorHAnsi" w:cstheme="majorHAnsi"/>
+          <w:sz w:val="24"/>
+          <w:szCs w:val="24"/>
+        </w:rPr>
+        <w:t>Peaufinage du rendu</w:t>
+      </w:r>
     </w:p>
     <w:p>
       <w:pPr>
@@ -2066,6 +2172,118 @@
     </w:lvl>
   </w:abstractNum>
   <w:abstractNum w:abstractNumId="6" w15:restartNumberingAfterBreak="0">
+    <w:nsid w:val="1B8866C3"/>
+    <w:multiLevelType w:val="hybridMultilevel"/>
+    <w:tmpl w:val="045209D0"/>
+    <w:lvl w:ilvl="0" w:tplc="BA26D5C8">
+      <w:numFmt w:val="bullet"/>
+      <w:lvlText w:val="-"/>
+      <w:lvlJc w:val="left"/>
+      <w:pPr>
+        <w:ind w:left="720" w:hanging="360"/>
+      </w:pPr>
+      <w:rPr>
+        <w:rFonts w:ascii="Calibri Light" w:eastAsiaTheme="minorHAnsi" w:hAnsi="Calibri Light" w:cs="Calibri Light" w:hint="default"/>
+      </w:rPr>
+    </w:lvl>
+    <w:lvl w:ilvl="1" w:tplc="040C0003" w:tentative="1">
+      <w:start w:val="1"/>
+      <w:numFmt w:val="bullet"/>
+      <w:lvlText w:val="o"/>
+      <w:lvlJc w:val="left"/>
+      <w:pPr>
+        <w:ind w:left="1440" w:hanging="360"/>
+      </w:pPr>
+      <w:rPr>
+        <w:rFonts w:ascii="Courier New" w:hAnsi="Courier New" w:cs="Courier New" w:hint="default"/>
+      </w:rPr>
+    </w:lvl>
+    <w:lvl w:ilvl="2" w:tplc="040C0005" w:tentative="1">
+      <w:start w:val="1"/>
+      <w:numFmt w:val="bullet"/>
+      <w:lvlText w:val=""/>
+      <w:lvlJc w:val="left"/>
+      <w:pPr>
+        <w:ind w:left="2160" w:hanging="360"/>
+      </w:pPr>
+      <w:rPr>
+        <w:rFonts w:ascii="Wingdings" w:hAnsi="Wingdings" w:hint="default"/>
+      </w:rPr>
+    </w:lvl>
+    <w:lvl w:ilvl="3" w:tplc="040C0001" w:tentative="1">
+      <w:start w:val="1"/>
+      <w:numFmt w:val="bullet"/>
+      <w:lvlText w:val=""/>
+      <w:lvlJc w:val="left"/>
+      <w:pPr>
+        <w:ind w:left="2880" w:hanging="360"/>
+      </w:pPr>
+      <w:rPr>
+        <w:rFonts w:ascii="Symbol" w:hAnsi="Symbol" w:hint="default"/>
+      </w:rPr>
+    </w:lvl>
+    <w:lvl w:ilvl="4" w:tplc="040C0003" w:tentative="1">
+      <w:start w:val="1"/>
+      <w:numFmt w:val="bullet"/>
+      <w:lvlText w:val="o"/>
+      <w:lvlJc w:val="left"/>
+      <w:pPr>
+        <w:ind w:left="3600" w:hanging="360"/>
+      </w:pPr>
+      <w:rPr>
+        <w:rFonts w:ascii="Courier New" w:hAnsi="Courier New" w:cs="Courier New" w:hint="default"/>
+      </w:rPr>
+    </w:lvl>
+    <w:lvl w:ilvl="5" w:tplc="040C0005" w:tentative="1">
+      <w:start w:val="1"/>
+      <w:numFmt w:val="bullet"/>
+      <w:lvlText w:val=""/>
+      <w:lvlJc w:val="left"/>
+      <w:pPr>
+        <w:ind w:left="4320" w:hanging="360"/>
+      </w:pPr>
+      <w:rPr>
+        <w:rFonts w:ascii="Wingdings" w:hAnsi="Wingdings" w:hint="default"/>
+      </w:rPr>
+    </w:lvl>
+    <w:lvl w:ilvl="6" w:tplc="040C0001" w:tentative="1">
+      <w:start w:val="1"/>
+      <w:numFmt w:val="bullet"/>
+      <w:lvlText w:val=""/>
+      <w:lvlJc w:val="left"/>
+      <w:pPr>
+        <w:ind w:left="5040" w:hanging="360"/>
+      </w:pPr>
+      <w:rPr>
+        <w:rFonts w:ascii="Symbol" w:hAnsi="Symbol" w:hint="default"/>
+      </w:rPr>
+    </w:lvl>
+    <w:lvl w:ilvl="7" w:tplc="040C0003" w:tentative="1">
+      <w:start w:val="1"/>
+      <w:numFmt w:val="bullet"/>
+      <w:lvlText w:val="o"/>
+      <w:lvlJc w:val="left"/>
+      <w:pPr>
+        <w:ind w:left="5760" w:hanging="360"/>
+      </w:pPr>
+      <w:rPr>
+        <w:rFonts w:ascii="Courier New" w:hAnsi="Courier New" w:cs="Courier New" w:hint="default"/>
+      </w:rPr>
+    </w:lvl>
+    <w:lvl w:ilvl="8" w:tplc="040C0005" w:tentative="1">
+      <w:start w:val="1"/>
+      <w:numFmt w:val="bullet"/>
+      <w:lvlText w:val=""/>
+      <w:lvlJc w:val="left"/>
+      <w:pPr>
+        <w:ind w:left="6480" w:hanging="360"/>
+      </w:pPr>
+      <w:rPr>
+        <w:rFonts w:ascii="Wingdings" w:hAnsi="Wingdings" w:hint="default"/>
+      </w:rPr>
+    </w:lvl>
+  </w:abstractNum>
+  <w:abstractNum w:abstractNumId="7" w15:restartNumberingAfterBreak="0">
     <w:nsid w:val="1DF91569"/>
     <w:multiLevelType w:val="hybridMultilevel"/>
     <w:tmpl w:val="321E0194"/>
@@ -2178,7 +2396,7 @@
       </w:rPr>
     </w:lvl>
   </w:abstractNum>
-  <w:abstractNum w:abstractNumId="7" w15:restartNumberingAfterBreak="0">
+  <w:abstractNum w:abstractNumId="8" w15:restartNumberingAfterBreak="0">
     <w:nsid w:val="1ECF2BE6"/>
     <w:multiLevelType w:val="hybridMultilevel"/>
     <w:tmpl w:val="C93C9B28"/>
@@ -2291,7 +2509,7 @@
       </w:rPr>
     </w:lvl>
   </w:abstractNum>
-  <w:abstractNum w:abstractNumId="8" w15:restartNumberingAfterBreak="0">
+  <w:abstractNum w:abstractNumId="9" w15:restartNumberingAfterBreak="0">
     <w:nsid w:val="21F02713"/>
     <w:multiLevelType w:val="multilevel"/>
     <w:tmpl w:val="920E8E9C"/>
@@ -2405,7 +2623,7 @@
       </w:pPr>
     </w:lvl>
   </w:abstractNum>
-  <w:abstractNum w:abstractNumId="9" w15:restartNumberingAfterBreak="0">
+  <w:abstractNum w:abstractNumId="10" w15:restartNumberingAfterBreak="0">
     <w:nsid w:val="22E970AB"/>
     <w:multiLevelType w:val="hybridMultilevel"/>
     <w:tmpl w:val="9762060A"/>
@@ -2494,7 +2712,7 @@
       </w:pPr>
     </w:lvl>
   </w:abstractNum>
-  <w:abstractNum w:abstractNumId="10" w15:restartNumberingAfterBreak="0">
+  <w:abstractNum w:abstractNumId="11" w15:restartNumberingAfterBreak="0">
     <w:nsid w:val="27EF3FA1"/>
     <w:multiLevelType w:val="multilevel"/>
     <w:tmpl w:val="64D60280"/>
@@ -2607,7 +2825,7 @@
       </w:pPr>
     </w:lvl>
   </w:abstractNum>
-  <w:abstractNum w:abstractNumId="11" w15:restartNumberingAfterBreak="0">
+  <w:abstractNum w:abstractNumId="12" w15:restartNumberingAfterBreak="0">
     <w:nsid w:val="30BD7209"/>
     <w:multiLevelType w:val="multilevel"/>
     <w:tmpl w:val="46FEFCA0"/>
@@ -2720,7 +2938,7 @@
       </w:pPr>
     </w:lvl>
   </w:abstractNum>
-  <w:abstractNum w:abstractNumId="12" w15:restartNumberingAfterBreak="0">
+  <w:abstractNum w:abstractNumId="13" w15:restartNumberingAfterBreak="0">
     <w:nsid w:val="32D12DA4"/>
     <w:multiLevelType w:val="hybridMultilevel"/>
     <w:tmpl w:val="4F50024C"/>
@@ -2809,7 +3027,7 @@
       </w:pPr>
     </w:lvl>
   </w:abstractNum>
-  <w:abstractNum w:abstractNumId="13" w15:restartNumberingAfterBreak="0">
+  <w:abstractNum w:abstractNumId="14" w15:restartNumberingAfterBreak="0">
     <w:nsid w:val="35F6670E"/>
     <w:multiLevelType w:val="multilevel"/>
     <w:tmpl w:val="84426CD6"/>
@@ -2931,7 +3149,7 @@
       </w:pPr>
     </w:lvl>
   </w:abstractNum>
-  <w:abstractNum w:abstractNumId="14" w15:restartNumberingAfterBreak="0">
+  <w:abstractNum w:abstractNumId="15" w15:restartNumberingAfterBreak="0">
     <w:nsid w:val="3A63244C"/>
     <w:multiLevelType w:val="hybridMultilevel"/>
     <w:tmpl w:val="7A523DFA"/>
@@ -3020,7 +3238,7 @@
       </w:pPr>
     </w:lvl>
   </w:abstractNum>
-  <w:abstractNum w:abstractNumId="15" w15:restartNumberingAfterBreak="0">
+  <w:abstractNum w:abstractNumId="16" w15:restartNumberingAfterBreak="0">
     <w:nsid w:val="49CE197D"/>
     <w:multiLevelType w:val="multilevel"/>
     <w:tmpl w:val="FE6620F6"/>
@@ -3133,7 +3351,7 @@
       </w:pPr>
     </w:lvl>
   </w:abstractNum>
-  <w:abstractNum w:abstractNumId="16" w15:restartNumberingAfterBreak="0">
+  <w:abstractNum w:abstractNumId="17" w15:restartNumberingAfterBreak="0">
     <w:nsid w:val="53BE60BF"/>
     <w:multiLevelType w:val="multilevel"/>
     <w:tmpl w:val="A2401306"/>
@@ -3246,7 +3464,7 @@
       </w:pPr>
     </w:lvl>
   </w:abstractNum>
-  <w:abstractNum w:abstractNumId="17" w15:restartNumberingAfterBreak="0">
+  <w:abstractNum w:abstractNumId="18" w15:restartNumberingAfterBreak="0">
     <w:nsid w:val="55684147"/>
     <w:multiLevelType w:val="hybridMultilevel"/>
     <w:tmpl w:val="E71A783E"/>
@@ -3332,7 +3550,7 @@
       </w:pPr>
     </w:lvl>
   </w:abstractNum>
-  <w:abstractNum w:abstractNumId="18" w15:restartNumberingAfterBreak="0">
+  <w:abstractNum w:abstractNumId="19" w15:restartNumberingAfterBreak="0">
     <w:nsid w:val="597479BD"/>
     <w:multiLevelType w:val="multilevel"/>
     <w:tmpl w:val="46FEFCA0"/>
@@ -3445,7 +3663,7 @@
       </w:pPr>
     </w:lvl>
   </w:abstractNum>
-  <w:abstractNum w:abstractNumId="19" w15:restartNumberingAfterBreak="0">
+  <w:abstractNum w:abstractNumId="20" w15:restartNumberingAfterBreak="0">
     <w:nsid w:val="621B7351"/>
     <w:multiLevelType w:val="multilevel"/>
     <w:tmpl w:val="6D829DE4"/>
@@ -3559,49 +3777,49 @@
     </w:lvl>
   </w:abstractNum>
   <w:num w:numId="1">
-    <w:abstractNumId w:val="8"/>
+    <w:abstractNumId w:val="9"/>
   </w:num>
   <w:num w:numId="2">
-    <w:abstractNumId w:val="15"/>
+    <w:abstractNumId w:val="16"/>
   </w:num>
   <w:num w:numId="3">
-    <w:abstractNumId w:val="19"/>
+    <w:abstractNumId w:val="20"/>
   </w:num>
   <w:num w:numId="4">
-    <w:abstractNumId w:val="16"/>
+    <w:abstractNumId w:val="17"/>
   </w:num>
   <w:num w:numId="5">
     <w:abstractNumId w:val="5"/>
   </w:num>
   <w:num w:numId="6">
-    <w:abstractNumId w:val="11"/>
+    <w:abstractNumId w:val="12"/>
   </w:num>
   <w:num w:numId="7">
     <w:abstractNumId w:val="0"/>
   </w:num>
   <w:num w:numId="8">
-    <w:abstractNumId w:val="13"/>
+    <w:abstractNumId w:val="14"/>
   </w:num>
   <w:num w:numId="9">
-    <w:abstractNumId w:val="17"/>
+    <w:abstractNumId w:val="18"/>
   </w:num>
   <w:num w:numId="10">
-    <w:abstractNumId w:val="10"/>
+    <w:abstractNumId w:val="11"/>
   </w:num>
   <w:num w:numId="11">
-    <w:abstractNumId w:val="18"/>
+    <w:abstractNumId w:val="19"/>
   </w:num>
   <w:num w:numId="12">
     <w:abstractNumId w:val="1"/>
   </w:num>
   <w:num w:numId="13">
-    <w:abstractNumId w:val="14"/>
+    <w:abstractNumId w:val="15"/>
   </w:num>
   <w:num w:numId="14">
     <w:abstractNumId w:val="2"/>
   </w:num>
   <w:num w:numId="15">
-    <w:abstractNumId w:val="6"/>
+    <w:abstractNumId w:val="7"/>
   </w:num>
   <w:num w:numId="16">
     <w:abstractNumId w:val="3"/>
@@ -3610,13 +3828,16 @@
     <w:abstractNumId w:val="4"/>
   </w:num>
   <w:num w:numId="18">
-    <w:abstractNumId w:val="7"/>
+    <w:abstractNumId w:val="8"/>
   </w:num>
   <w:num w:numId="19">
-    <w:abstractNumId w:val="12"/>
+    <w:abstractNumId w:val="13"/>
   </w:num>
   <w:num w:numId="20">
-    <w:abstractNumId w:val="9"/>
+    <w:abstractNumId w:val="10"/>
+  </w:num>
+  <w:num w:numId="21">
+    <w:abstractNumId w:val="6"/>
   </w:num>
 </w:numbering>
 </file>

</xml_diff>

<commit_message>
Ajout de réalisme avec des naissances, ajout d'aléatoire sur la durée d'une infection
</commit_message>
<xml_diff>
--- a/doc/compte-rendus sprints/Epidemio - Sprint 5 - Rapport.docx
+++ b/doc/compte-rendus sprints/Epidemio - Sprint 5 - Rapport.docx
@@ -434,6 +434,24 @@
     </w:p>
     <w:p>
       <w:pPr>
+        <w:jc w:val="both"/>
+        <w:rPr>
+          <w:rFonts w:asciiTheme="majorHAnsi" w:hAnsiTheme="majorHAnsi" w:cstheme="majorHAnsi"/>
+          <w:sz w:val="24"/>
+          <w:szCs w:val="24"/>
+        </w:rPr>
+      </w:pPr>
+      <w:r>
+        <w:rPr>
+          <w:rFonts w:asciiTheme="majorHAnsi" w:hAnsiTheme="majorHAnsi" w:cstheme="majorHAnsi"/>
+          <w:sz w:val="24"/>
+          <w:szCs w:val="24"/>
+        </w:rPr>
+        <w:t>Beaucoup de peaufinage a été réalisé par rapport au caractère réaliste de l’épidémie : notre dernière version était pertinente pendant une cinquantaine d’itérations, avant de ne plus rien apporter de nouveau. J’ai donc modifié beaucoup de petits paramètres et ajouté quelques mécaniques pour ajouter en réalisme, et que l’épidémie soit réaliste sur une durée bien plus grande d’itérations. Avec la version actuelle, l’épidémie est réaliste pendant un nombre illimité d’itérations, je vais détailler les améliorations réalisées :</w:t>
+      </w:r>
+    </w:p>
+    <w:p>
+      <w:pPr>
         <w:pStyle w:val="Paragraphedeliste"/>
         <w:numPr>
           <w:ilvl w:val="0"/>
@@ -523,7 +541,25 @@
           <w:sz w:val="24"/>
           <w:szCs w:val="24"/>
         </w:rPr>
-        <w:t>Pour la propagation de l’épidémie, la propagation a été améliorée pour qu’il y ait de la relance d’épidémie, en ajoutant un cooldown pour une personne qui ne pourra pas être infectée à nouveau trop vite. Si la maladie est éradiquée, elle aura à partir d’un certain nombre d’itérations sans personne malade à chaque tour une chance d’être relancée sur 0.5% de la population</w:t>
+        <w:t xml:space="preserve">Pour la propagation de l’épidémie, la propagation a été améliorée pour qu’il y ait de la relance d’épidémie, en ajoutant un </w:t>
+      </w:r>
+      <w:proofErr w:type="spellStart"/>
+      <w:r>
+        <w:rPr>
+          <w:rFonts w:asciiTheme="majorHAnsi" w:hAnsiTheme="majorHAnsi" w:cstheme="majorHAnsi"/>
+          <w:sz w:val="24"/>
+          <w:szCs w:val="24"/>
+        </w:rPr>
+        <w:t>cooldown</w:t>
+      </w:r>
+      <w:proofErr w:type="spellEnd"/>
+      <w:r>
+        <w:rPr>
+          <w:rFonts w:asciiTheme="majorHAnsi" w:hAnsiTheme="majorHAnsi" w:cstheme="majorHAnsi"/>
+          <w:sz w:val="24"/>
+          <w:szCs w:val="24"/>
+        </w:rPr>
+        <w:t xml:space="preserve"> pour une personne qui ne pourra pas être infectée à nouveau trop vite. Si la maladie est éradiquée, elle aura à partir d’un certain nombre d’itérations sans personne malade à chaque tour une chance d’être relancée sur 0.5% de la population</w:t>
       </w:r>
       <w:r>
         <w:rPr>
@@ -562,7 +598,25 @@
           <w:sz w:val="24"/>
           <w:szCs w:val="24"/>
         </w:rPr>
-        <w:t> : Les données sont bien cohérentes avec ce qui est récupéré dans le dataframe de sortie</w:t>
+        <w:t xml:space="preserve"> : Les données sont bien cohérentes avec ce qui est récupéré dans le </w:t>
+      </w:r>
+      <w:proofErr w:type="spellStart"/>
+      <w:r>
+        <w:rPr>
+          <w:rFonts w:asciiTheme="majorHAnsi" w:hAnsiTheme="majorHAnsi" w:cstheme="majorHAnsi"/>
+          <w:sz w:val="24"/>
+          <w:szCs w:val="24"/>
+        </w:rPr>
+        <w:t>dataframe</w:t>
+      </w:r>
+      <w:proofErr w:type="spellEnd"/>
+      <w:r>
+        <w:rPr>
+          <w:rFonts w:asciiTheme="majorHAnsi" w:hAnsiTheme="majorHAnsi" w:cstheme="majorHAnsi"/>
+          <w:sz w:val="24"/>
+          <w:szCs w:val="24"/>
+        </w:rPr>
+        <w:t xml:space="preserve"> de sortie</w:t>
       </w:r>
     </w:p>
     <w:p>
@@ -758,201 +812,6 @@
         <w:jc w:val="both"/>
         <w:rPr>
           <w:rFonts w:asciiTheme="majorHAnsi" w:hAnsiTheme="majorHAnsi" w:cstheme="majorHAnsi"/>
-          <w:sz w:val="24"/>
-          <w:szCs w:val="24"/>
-        </w:rPr>
-      </w:pPr>
-      <w:r>
-        <w:rPr>
-          <w:rFonts w:asciiTheme="majorHAnsi" w:hAnsiTheme="majorHAnsi" w:cstheme="majorHAnsi"/>
-          <w:sz w:val="24"/>
-          <w:szCs w:val="24"/>
-        </w:rPr>
-        <w:lastRenderedPageBreak/>
-        <w:t>Vérification de la convention de nomenclature des fonctions et variables (tout en français ou tout en anglais, à choisir</w:t>
-      </w:r>
-      <w:r>
-        <w:rPr>
-          <w:rFonts w:asciiTheme="majorHAnsi" w:hAnsiTheme="majorHAnsi" w:cstheme="majorHAnsi"/>
-          <w:sz w:val="24"/>
-          <w:szCs w:val="24"/>
-        </w:rPr>
-        <w:t>…)</w:t>
-      </w:r>
-    </w:p>
-    <w:p>
-      <w:pPr>
-        <w:jc w:val="both"/>
-        <w:rPr>
-          <w:rFonts w:asciiTheme="majorHAnsi" w:hAnsiTheme="majorHAnsi" w:cstheme="majorHAnsi"/>
-          <w:sz w:val="24"/>
-          <w:szCs w:val="24"/>
-        </w:rPr>
-      </w:pPr>
-      <w:r>
-        <w:rPr>
-          <w:rFonts w:asciiTheme="majorHAnsi" w:hAnsiTheme="majorHAnsi" w:cstheme="majorHAnsi"/>
-          <w:sz w:val="24"/>
-          <w:szCs w:val="24"/>
-        </w:rPr>
-        <w:drawing>
-          <wp:inline distT="0" distB="0" distL="0" distR="0" wp14:anchorId="4561D691" wp14:editId="0EEF9496">
-            <wp:extent cx="5760720" cy="3293745"/>
-            <wp:effectExtent l="0" t="0" r="0" b="1905"/>
-            <wp:docPr id="2" name="Image 2"/>
-            <wp:cNvGraphicFramePr>
-              <a:graphicFrameLocks xmlns:a="http://schemas.openxmlformats.org/drawingml/2006/main" noChangeAspect="1"/>
-            </wp:cNvGraphicFramePr>
-            <a:graphic xmlns:a="http://schemas.openxmlformats.org/drawingml/2006/main">
-              <a:graphicData uri="http://schemas.openxmlformats.org/drawingml/2006/picture">
-                <pic:pic xmlns:pic="http://schemas.openxmlformats.org/drawingml/2006/picture">
-                  <pic:nvPicPr>
-                    <pic:cNvPr id="1" name=""/>
-                    <pic:cNvPicPr/>
-                  </pic:nvPicPr>
-                  <pic:blipFill>
-                    <a:blip r:embed="rId7"/>
-                    <a:stretch>
-                      <a:fillRect/>
-                    </a:stretch>
-                  </pic:blipFill>
-                  <pic:spPr>
-                    <a:xfrm>
-                      <a:off x="0" y="0"/>
-                      <a:ext cx="5760720" cy="3293745"/>
-                    </a:xfrm>
-                    <a:prstGeom prst="rect">
-                      <a:avLst/>
-                    </a:prstGeom>
-                  </pic:spPr>
-                </pic:pic>
-              </a:graphicData>
-            </a:graphic>
-          </wp:inline>
-        </w:drawing>
-      </w:r>
-    </w:p>
-    <w:p>
-      <w:pPr>
-        <w:jc w:val="both"/>
-        <w:rPr>
-          <w:rFonts w:asciiTheme="majorHAnsi" w:hAnsiTheme="majorHAnsi" w:cstheme="majorHAnsi"/>
-          <w:sz w:val="24"/>
-          <w:szCs w:val="24"/>
-        </w:rPr>
-      </w:pPr>
-      <w:r>
-        <w:rPr>
-          <w:rFonts w:asciiTheme="majorHAnsi" w:hAnsiTheme="majorHAnsi" w:cstheme="majorHAnsi"/>
-          <w:sz w:val="24"/>
-          <w:szCs w:val="24"/>
-        </w:rPr>
-        <w:t>Rédaction pydoc</w:t>
-      </w:r>
-    </w:p>
-    <w:p>
-      <w:pPr>
-        <w:jc w:val="both"/>
-        <w:rPr>
-          <w:rFonts w:asciiTheme="majorHAnsi" w:hAnsiTheme="majorHAnsi" w:cstheme="majorHAnsi"/>
-          <w:sz w:val="24"/>
-          <w:szCs w:val="24"/>
-        </w:rPr>
-      </w:pPr>
-      <w:r>
-        <w:rPr>
-          <w:rFonts w:asciiTheme="majorHAnsi" w:hAnsiTheme="majorHAnsi" w:cstheme="majorHAnsi"/>
-          <w:sz w:val="24"/>
-          <w:szCs w:val="24"/>
-        </w:rPr>
-        <w:t>Tests de non régression</w:t>
-      </w:r>
-    </w:p>
-    <w:p>
-      <w:pPr>
-        <w:jc w:val="both"/>
-        <w:rPr>
-          <w:rFonts w:asciiTheme="majorHAnsi" w:hAnsiTheme="majorHAnsi" w:cstheme="majorHAnsi"/>
-          <w:sz w:val="24"/>
-          <w:szCs w:val="24"/>
-        </w:rPr>
-      </w:pPr>
-      <w:r>
-        <w:rPr>
-          <w:rFonts w:asciiTheme="majorHAnsi" w:hAnsiTheme="majorHAnsi" w:cstheme="majorHAnsi"/>
-          <w:sz w:val="24"/>
-          <w:szCs w:val="24"/>
-        </w:rPr>
-        <w:t>Tests unitaires</w:t>
-      </w:r>
-    </w:p>
-    <w:p>
-      <w:pPr>
-        <w:jc w:val="both"/>
-        <w:rPr>
-          <w:rFonts w:asciiTheme="majorHAnsi" w:hAnsiTheme="majorHAnsi" w:cstheme="majorHAnsi"/>
-          <w:sz w:val="24"/>
-          <w:szCs w:val="24"/>
-        </w:rPr>
-      </w:pPr>
-      <w:r>
-        <w:rPr>
-          <w:rFonts w:asciiTheme="majorHAnsi" w:hAnsiTheme="majorHAnsi" w:cstheme="majorHAnsi"/>
-          <w:sz w:val="24"/>
-          <w:szCs w:val="24"/>
-        </w:rPr>
-        <w:t>Rédaction du readme, qui est une sorte de rapport</w:t>
-      </w:r>
-    </w:p>
-    <w:p>
-      <w:pPr>
-        <w:jc w:val="both"/>
-        <w:rPr>
-          <w:rFonts w:asciiTheme="majorHAnsi" w:hAnsiTheme="majorHAnsi" w:cstheme="majorHAnsi"/>
-          <w:sz w:val="24"/>
-          <w:szCs w:val="24"/>
-        </w:rPr>
-      </w:pPr>
-      <w:r>
-        <w:rPr>
-          <w:rFonts w:asciiTheme="majorHAnsi" w:hAnsiTheme="majorHAnsi" w:cstheme="majorHAnsi"/>
-          <w:sz w:val="24"/>
-          <w:szCs w:val="24"/>
-        </w:rPr>
-        <w:t>Rédaction de la doc</w:t>
-      </w:r>
-    </w:p>
-    <w:p>
-      <w:pPr>
-        <w:jc w:val="both"/>
-        <w:rPr>
-          <w:rFonts w:asciiTheme="majorHAnsi" w:hAnsiTheme="majorHAnsi" w:cstheme="majorHAnsi"/>
-          <w:sz w:val="24"/>
-          <w:szCs w:val="24"/>
-        </w:rPr>
-      </w:pPr>
-      <w:r>
-        <w:rPr>
-          <w:rFonts w:asciiTheme="majorHAnsi" w:hAnsiTheme="majorHAnsi" w:cstheme="majorHAnsi"/>
-          <w:sz w:val="24"/>
-          <w:szCs w:val="24"/>
-        </w:rPr>
-        <w:t xml:space="preserve">Peaufinage </w:t>
-      </w:r>
-      <w:r>
-        <w:rPr>
-          <w:rFonts w:asciiTheme="majorHAnsi" w:hAnsiTheme="majorHAnsi" w:cstheme="majorHAnsi"/>
-          <w:sz w:val="24"/>
-          <w:szCs w:val="24"/>
-        </w:rPr>
-        <w:t>des features</w:t>
-      </w:r>
-    </w:p>
-    <w:p>
-      <w:pPr>
-        <w:jc w:val="both"/>
-        <w:rPr>
-          <w:rFonts w:asciiTheme="majorHAnsi" w:hAnsiTheme="majorHAnsi" w:cstheme="majorHAnsi"/>
           <w:sz w:val="28"/>
           <w:szCs w:val="28"/>
         </w:rPr>
@@ -1099,6 +958,16 @@
         </w:rPr>
         <w:t>Adrien</w:t>
       </w:r>
+    </w:p>
+    <w:p>
+      <w:pPr>
+        <w:jc w:val="both"/>
+        <w:rPr>
+          <w:rFonts w:asciiTheme="majorHAnsi" w:hAnsiTheme="majorHAnsi" w:cstheme="majorHAnsi"/>
+          <w:sz w:val="24"/>
+          <w:szCs w:val="24"/>
+        </w:rPr>
+      </w:pPr>
     </w:p>
     <w:p>
       <w:pPr>
@@ -1275,7 +1144,7 @@
                     </pic:cNvPicPr>
                   </pic:nvPicPr>
                   <pic:blipFill>
-                    <a:blip r:embed="rId8">
+                    <a:blip r:embed="rId7">
                       <a:extLst>
                         <a:ext uri="{28A0092B-C50C-407E-A947-70E740481C1C}">
                           <a14:useLocalDpi xmlns:a14="http://schemas.microsoft.com/office/drawing/2010/main" val="0"/>
@@ -1457,7 +1326,7 @@
                     <pic:cNvPicPr/>
                   </pic:nvPicPr>
                   <pic:blipFill>
-                    <a:blip r:embed="rId9"/>
+                    <a:blip r:embed="rId8"/>
                     <a:stretch>
                       <a:fillRect/>
                     </a:stretch>

</xml_diff>

<commit_message>
Modifications de la structure des fichiers, ajout du word pour le compte-rendu final, ajout des tests des éléments modifiés, nettoyage du code de test d'algorithmie
</commit_message>
<xml_diff>
--- a/doc/compte-rendus sprints/Epidemio - Sprint 5 - Rapport.docx
+++ b/doc/compte-rendus sprints/Epidemio - Sprint 5 - Rapport.docx
@@ -541,25 +541,7 @@
           <w:sz w:val="24"/>
           <w:szCs w:val="24"/>
         </w:rPr>
-        <w:t xml:space="preserve">Pour la propagation de l’épidémie, la propagation a été améliorée pour qu’il y ait de la relance d’épidémie, en ajoutant un </w:t>
-      </w:r>
-      <w:proofErr w:type="spellStart"/>
-      <w:r>
-        <w:rPr>
-          <w:rFonts w:asciiTheme="majorHAnsi" w:hAnsiTheme="majorHAnsi" w:cstheme="majorHAnsi"/>
-          <w:sz w:val="24"/>
-          <w:szCs w:val="24"/>
-        </w:rPr>
-        <w:t>cooldown</w:t>
-      </w:r>
-      <w:proofErr w:type="spellEnd"/>
-      <w:r>
-        <w:rPr>
-          <w:rFonts w:asciiTheme="majorHAnsi" w:hAnsiTheme="majorHAnsi" w:cstheme="majorHAnsi"/>
-          <w:sz w:val="24"/>
-          <w:szCs w:val="24"/>
-        </w:rPr>
-        <w:t xml:space="preserve"> pour une personne qui ne pourra pas être infectée à nouveau trop vite. Si la maladie est éradiquée, elle aura à partir d’un certain nombre d’itérations sans personne malade à chaque tour une chance d’être relancée sur 0.5% de la population</w:t>
+        <w:t>Pour la propagation de l’épidémie, la propagation a été améliorée pour qu’il y ait de la relance d’épidémie, en ajoutant un cooldown pour une personne qui ne pourra pas être infectée à nouveau trop vite. Si la maladie est éradiquée, elle aura à partir d’un certain nombre d’itérations sans personne malade à chaque tour une chance d’être relancée sur 0.5% de la population</w:t>
       </w:r>
       <w:r>
         <w:rPr>
@@ -598,25 +580,7 @@
           <w:sz w:val="24"/>
           <w:szCs w:val="24"/>
         </w:rPr>
-        <w:t xml:space="preserve"> : Les données sont bien cohérentes avec ce qui est récupéré dans le </w:t>
-      </w:r>
-      <w:proofErr w:type="spellStart"/>
-      <w:r>
-        <w:rPr>
-          <w:rFonts w:asciiTheme="majorHAnsi" w:hAnsiTheme="majorHAnsi" w:cstheme="majorHAnsi"/>
-          <w:sz w:val="24"/>
-          <w:szCs w:val="24"/>
-        </w:rPr>
-        <w:t>dataframe</w:t>
-      </w:r>
-      <w:proofErr w:type="spellEnd"/>
-      <w:r>
-        <w:rPr>
-          <w:rFonts w:asciiTheme="majorHAnsi" w:hAnsiTheme="majorHAnsi" w:cstheme="majorHAnsi"/>
-          <w:sz w:val="24"/>
-          <w:szCs w:val="24"/>
-        </w:rPr>
-        <w:t xml:space="preserve"> de sortie</w:t>
+        <w:t> : Les données sont bien cohérentes avec ce qui est récupéré dans le dataframe de sortie</w:t>
       </w:r>
     </w:p>
     <w:p>
@@ -685,6 +649,16 @@
         </w:rPr>
         <w:t xml:space="preserve"> </w:t>
       </w:r>
+      <w:r>
+        <w:rPr>
+          <w:rFonts w:asciiTheme="majorHAnsi" w:hAnsiTheme="majorHAnsi" w:cstheme="majorHAnsi"/>
+          <w:i/>
+          <w:iCs/>
+          <w:sz w:val="24"/>
+          <w:szCs w:val="24"/>
+        </w:rPr>
+        <w:t>50</w:t>
+      </w:r>
     </w:p>
     <w:p>
       <w:pPr>
@@ -754,6 +728,16 @@
           <w:szCs w:val="24"/>
         </w:rPr>
         <w:t xml:space="preserve"> </w:t>
+      </w:r>
+      <w:r>
+        <w:rPr>
+          <w:rFonts w:asciiTheme="majorHAnsi" w:hAnsiTheme="majorHAnsi" w:cstheme="majorHAnsi"/>
+          <w:i/>
+          <w:iCs/>
+          <w:sz w:val="24"/>
+          <w:szCs w:val="24"/>
+        </w:rPr>
+        <w:t>50</w:t>
       </w:r>
     </w:p>
     <w:p>

</xml_diff>

<commit_message>
Ajout du rapport 5ème sprint sur github
</commit_message>
<xml_diff>
--- a/doc/compte-rendus sprints/Epidemio - Sprint 5 - Rapport.docx
+++ b/doc/compte-rendus sprints/Epidemio - Sprint 5 - Rapport.docx
@@ -541,7 +541,25 @@
           <w:sz w:val="24"/>
           <w:szCs w:val="24"/>
         </w:rPr>
-        <w:t>Pour la propagation de l’épidémie, la propagation a été améliorée pour qu’il y ait de la relance d’épidémie, en ajoutant un cooldown pour une personne qui ne pourra pas être infectée à nouveau trop vite. Si la maladie est éradiquée, elle aura à partir d’un certain nombre d’itérations sans personne malade à chaque tour une chance d’être relancée sur 0.5% de la population</w:t>
+        <w:t xml:space="preserve">Pour la propagation de l’épidémie, la propagation a été améliorée pour qu’il y ait de la relance d’épidémie, en ajoutant un </w:t>
+      </w:r>
+      <w:proofErr w:type="spellStart"/>
+      <w:r>
+        <w:rPr>
+          <w:rFonts w:asciiTheme="majorHAnsi" w:hAnsiTheme="majorHAnsi" w:cstheme="majorHAnsi"/>
+          <w:sz w:val="24"/>
+          <w:szCs w:val="24"/>
+        </w:rPr>
+        <w:t>cooldown</w:t>
+      </w:r>
+      <w:proofErr w:type="spellEnd"/>
+      <w:r>
+        <w:rPr>
+          <w:rFonts w:asciiTheme="majorHAnsi" w:hAnsiTheme="majorHAnsi" w:cstheme="majorHAnsi"/>
+          <w:sz w:val="24"/>
+          <w:szCs w:val="24"/>
+        </w:rPr>
+        <w:t xml:space="preserve"> pour une personne qui ne pourra pas être infectée à nouveau trop vite. Si la maladie est éradiquée, elle aura à partir d’un certain nombre d’itérations sans personne malade à chaque tour une chance d’être relancée sur 0.5% de la population</w:t>
       </w:r>
       <w:r>
         <w:rPr>
@@ -580,7 +598,25 @@
           <w:sz w:val="24"/>
           <w:szCs w:val="24"/>
         </w:rPr>
-        <w:t> : Les données sont bien cohérentes avec ce qui est récupéré dans le dataframe de sortie</w:t>
+        <w:t xml:space="preserve"> : Les données sont bien cohérentes avec ce qui est récupéré dans le </w:t>
+      </w:r>
+      <w:proofErr w:type="spellStart"/>
+      <w:r>
+        <w:rPr>
+          <w:rFonts w:asciiTheme="majorHAnsi" w:hAnsiTheme="majorHAnsi" w:cstheme="majorHAnsi"/>
+          <w:sz w:val="24"/>
+          <w:szCs w:val="24"/>
+        </w:rPr>
+        <w:t>dataframe</w:t>
+      </w:r>
+      <w:proofErr w:type="spellEnd"/>
+      <w:r>
+        <w:rPr>
+          <w:rFonts w:asciiTheme="majorHAnsi" w:hAnsiTheme="majorHAnsi" w:cstheme="majorHAnsi"/>
+          <w:sz w:val="24"/>
+          <w:szCs w:val="24"/>
+        </w:rPr>
+        <w:t xml:space="preserve"> de sortie</w:t>
       </w:r>
     </w:p>
     <w:p>
@@ -652,8 +688,6 @@
       <w:r>
         <w:rPr>
           <w:rFonts w:asciiTheme="majorHAnsi" w:hAnsiTheme="majorHAnsi" w:cstheme="majorHAnsi"/>
-          <w:i/>
-          <w:iCs/>
           <w:sz w:val="24"/>
           <w:szCs w:val="24"/>
         </w:rPr>
@@ -682,14 +716,132 @@
       <w:pPr>
         <w:jc w:val="both"/>
         <w:rPr>
-          <w:rFonts w:asciiTheme="majorHAnsi" w:hAnsiTheme="majorHAnsi" w:cstheme="majorHAnsi"/>
-          <w:sz w:val="24"/>
-          <w:szCs w:val="24"/>
-        </w:rPr>
-      </w:pPr>
+          <w:rFonts w:ascii="Calibri Light" w:hAnsi="Calibri Light" w:cstheme="majorHAnsi"/>
+          <w:sz w:val="24"/>
+          <w:szCs w:val="24"/>
+        </w:rPr>
+      </w:pPr>
+      <w:r>
+        <w:rPr>
+          <w:rFonts w:ascii="Calibri Light" w:hAnsi="Calibri Light" w:cstheme="majorHAnsi"/>
+          <w:sz w:val="24"/>
+          <w:szCs w:val="24"/>
+        </w:rPr>
+        <w:lastRenderedPageBreak/>
+        <w:t>Des ajustements ont été effectués sur l'ensemble de l'interface afin de garantir une expérience cohérente et pertinente pour l'utilisation.</w:t>
+      </w:r>
     </w:p>
     <w:p>
       <w:pPr>
+        <w:pStyle w:val="Paragraphedeliste"/>
+        <w:numPr>
+          <w:ilvl w:val="0"/>
+          <w:numId w:val="22"/>
+        </w:numPr>
+        <w:jc w:val="both"/>
+        <w:rPr>
+          <w:rFonts w:ascii="Calibri Light" w:hAnsi="Calibri Light" w:cstheme="majorHAnsi"/>
+          <w:sz w:val="24"/>
+          <w:szCs w:val="24"/>
+        </w:rPr>
+      </w:pPr>
+      <w:r>
+        <w:rPr>
+          <w:rFonts w:ascii="Calibri Light" w:hAnsi="Calibri Light" w:cstheme="majorHAnsi"/>
+          <w:sz w:val="24"/>
+          <w:szCs w:val="24"/>
+        </w:rPr>
+        <w:t>Des t</w:t>
+      </w:r>
+      <w:r>
+        <w:rPr>
+          <w:rFonts w:ascii="Calibri Light" w:hAnsi="Calibri Light" w:cstheme="majorHAnsi"/>
+          <w:sz w:val="24"/>
+          <w:szCs w:val="24"/>
+        </w:rPr>
+        <w:t xml:space="preserve">ests </w:t>
+      </w:r>
+      <w:r>
+        <w:rPr>
+          <w:rFonts w:ascii="Calibri Light" w:hAnsi="Calibri Light" w:cstheme="majorHAnsi"/>
+          <w:sz w:val="24"/>
+          <w:szCs w:val="24"/>
+        </w:rPr>
+        <w:t xml:space="preserve">ont été menés sur </w:t>
+      </w:r>
+      <w:r>
+        <w:rPr>
+          <w:rFonts w:ascii="Calibri Light" w:hAnsi="Calibri Light" w:cstheme="majorHAnsi"/>
+          <w:sz w:val="24"/>
+          <w:szCs w:val="24"/>
+        </w:rPr>
+        <w:t xml:space="preserve">l’interface </w:t>
+      </w:r>
+      <w:r>
+        <w:rPr>
+          <w:rFonts w:ascii="Calibri Light" w:hAnsi="Calibri Light" w:cstheme="majorHAnsi"/>
+          <w:sz w:val="24"/>
+          <w:szCs w:val="24"/>
+        </w:rPr>
+        <w:t>et ont permis de trouver des effets non désirées.</w:t>
+      </w:r>
+    </w:p>
+    <w:p>
+      <w:pPr>
+        <w:pStyle w:val="Paragraphedeliste"/>
+        <w:numPr>
+          <w:ilvl w:val="0"/>
+          <w:numId w:val="22"/>
+        </w:numPr>
+        <w:jc w:val="both"/>
+        <w:rPr>
+          <w:rFonts w:ascii="Calibri Light" w:hAnsi="Calibri Light" w:cstheme="majorHAnsi"/>
+          <w:sz w:val="24"/>
+          <w:szCs w:val="24"/>
+        </w:rPr>
+      </w:pPr>
+      <w:r>
+        <w:rPr>
+          <w:rFonts w:ascii="Calibri Light" w:hAnsi="Calibri Light" w:cstheme="majorHAnsi"/>
+          <w:sz w:val="24"/>
+          <w:szCs w:val="24"/>
+        </w:rPr>
+        <w:t>Des correctifs ont étés réalisés pour remédier à ses effets rendant l'interface plus fluide et stable.</w:t>
+      </w:r>
+    </w:p>
+    <w:p>
+      <w:pPr>
+        <w:pStyle w:val="Paragraphedeliste"/>
+        <w:numPr>
+          <w:ilvl w:val="0"/>
+          <w:numId w:val="22"/>
+        </w:numPr>
+        <w:jc w:val="both"/>
+        <w:rPr>
+          <w:rFonts w:ascii="Calibri Light" w:hAnsi="Calibri Light" w:cstheme="majorHAnsi"/>
+          <w:sz w:val="24"/>
+          <w:szCs w:val="24"/>
+        </w:rPr>
+      </w:pPr>
+      <w:r>
+        <w:rPr>
+          <w:rFonts w:ascii="Calibri Light" w:hAnsi="Calibri Light" w:cstheme="majorHAnsi"/>
+          <w:sz w:val="24"/>
+          <w:szCs w:val="24"/>
+        </w:rPr>
+        <w:t>Rédaction de la documentation utilisateur</w:t>
+      </w:r>
+      <w:r>
+        <w:rPr>
+          <w:rFonts w:ascii="Calibri Light" w:hAnsi="Calibri Light" w:cstheme="majorHAnsi"/>
+          <w:sz w:val="24"/>
+          <w:szCs w:val="24"/>
+        </w:rPr>
+        <w:t xml:space="preserve"> : README, info-bulles dans l'interface, explication des médecins, etc.</w:t>
+      </w:r>
+    </w:p>
+    <w:p>
+      <w:pPr>
         <w:jc w:val="both"/>
         <w:rPr>
           <w:rFonts w:asciiTheme="majorHAnsi" w:hAnsiTheme="majorHAnsi" w:cstheme="majorHAnsi"/>
@@ -732,8 +884,6 @@
       <w:r>
         <w:rPr>
           <w:rFonts w:asciiTheme="majorHAnsi" w:hAnsiTheme="majorHAnsi" w:cstheme="majorHAnsi"/>
-          <w:i/>
-          <w:iCs/>
           <w:sz w:val="24"/>
           <w:szCs w:val="24"/>
         </w:rPr>
@@ -780,7 +930,15 @@
           <w:szCs w:val="24"/>
           <w:u w:val="single"/>
         </w:rPr>
-        <w:t xml:space="preserve">Objectif : </w:t>
+        <w:t>Objectif :</w:t>
+      </w:r>
+      <w:r>
+        <w:rPr>
+          <w:rFonts w:asciiTheme="majorHAnsi" w:hAnsiTheme="majorHAnsi" w:cstheme="majorHAnsi"/>
+          <w:sz w:val="24"/>
+          <w:szCs w:val="24"/>
+        </w:rPr>
+        <w:t xml:space="preserve"> </w:t>
       </w:r>
       <w:r>
         <w:rPr>
@@ -937,6 +1095,104 @@
     </w:p>
     <w:p>
       <w:pPr>
+        <w:numPr>
+          <w:ilvl w:val="0"/>
+          <w:numId w:val="21"/>
+        </w:numPr>
+        <w:suppressAutoHyphens w:val="0"/>
+        <w:spacing w:before="100" w:beforeAutospacing="1" w:after="100" w:afterAutospacing="1" w:line="240" w:lineRule="auto"/>
+        <w:rPr>
+          <w:rFonts w:asciiTheme="majorHAnsi" w:hAnsiTheme="majorHAnsi" w:cstheme="majorHAnsi"/>
+          <w:sz w:val="24"/>
+          <w:szCs w:val="24"/>
+        </w:rPr>
+      </w:pPr>
+      <w:r>
+        <w:rPr>
+          <w:rFonts w:asciiTheme="majorHAnsi" w:hAnsiTheme="majorHAnsi" w:cstheme="majorHAnsi"/>
+          <w:sz w:val="24"/>
+          <w:szCs w:val="24"/>
+        </w:rPr>
+        <w:t>N</w:t>
+      </w:r>
+      <w:r>
+        <w:rPr>
+          <w:rFonts w:asciiTheme="majorHAnsi" w:hAnsiTheme="majorHAnsi" w:cstheme="majorHAnsi"/>
+          <w:sz w:val="24"/>
+          <w:szCs w:val="24"/>
+        </w:rPr>
+        <w:t>ettoyage et commentaires du code côté interface</w:t>
+      </w:r>
+    </w:p>
+    <w:p>
+      <w:pPr>
+        <w:numPr>
+          <w:ilvl w:val="0"/>
+          <w:numId w:val="21"/>
+        </w:numPr>
+        <w:suppressAutoHyphens w:val="0"/>
+        <w:spacing w:before="100" w:beforeAutospacing="1" w:after="100" w:afterAutospacing="1" w:line="240" w:lineRule="auto"/>
+        <w:rPr>
+          <w:rFonts w:asciiTheme="majorHAnsi" w:hAnsiTheme="majorHAnsi" w:cstheme="majorHAnsi"/>
+          <w:sz w:val="24"/>
+          <w:szCs w:val="24"/>
+        </w:rPr>
+      </w:pPr>
+      <w:r>
+        <w:rPr>
+          <w:rFonts w:asciiTheme="majorHAnsi" w:hAnsiTheme="majorHAnsi" w:cstheme="majorHAnsi"/>
+          <w:sz w:val="24"/>
+          <w:szCs w:val="24"/>
+        </w:rPr>
+        <w:t>P</w:t>
+      </w:r>
+      <w:r>
+        <w:rPr>
+          <w:rFonts w:asciiTheme="majorHAnsi" w:hAnsiTheme="majorHAnsi" w:cstheme="majorHAnsi"/>
+          <w:sz w:val="24"/>
+          <w:szCs w:val="24"/>
+        </w:rPr>
+        <w:t>réparation des diapositives et de la démonstration</w:t>
+      </w:r>
+    </w:p>
+    <w:p>
+      <w:pPr>
+        <w:numPr>
+          <w:ilvl w:val="0"/>
+          <w:numId w:val="21"/>
+        </w:numPr>
+        <w:suppressAutoHyphens w:val="0"/>
+        <w:spacing w:before="100" w:beforeAutospacing="1" w:after="100" w:afterAutospacing="1" w:line="240" w:lineRule="auto"/>
+        <w:rPr>
+          <w:rFonts w:asciiTheme="majorHAnsi" w:hAnsiTheme="majorHAnsi" w:cstheme="majorHAnsi"/>
+          <w:sz w:val="24"/>
+          <w:szCs w:val="24"/>
+        </w:rPr>
+      </w:pPr>
+      <w:r>
+        <w:rPr>
+          <w:rFonts w:asciiTheme="majorHAnsi" w:hAnsiTheme="majorHAnsi" w:cstheme="majorHAnsi"/>
+          <w:sz w:val="24"/>
+          <w:szCs w:val="24"/>
+        </w:rPr>
+        <w:t>C</w:t>
+      </w:r>
+      <w:r>
+        <w:rPr>
+          <w:rFonts w:asciiTheme="majorHAnsi" w:hAnsiTheme="majorHAnsi" w:cstheme="majorHAnsi"/>
+          <w:sz w:val="24"/>
+          <w:szCs w:val="24"/>
+        </w:rPr>
+        <w:t>orrection des bugs</w:t>
+      </w:r>
+    </w:p>
+    <w:p>
+      <w:pPr>
+        <w:pStyle w:val="Paragraphedeliste"/>
+        <w:numPr>
+          <w:ilvl w:val="0"/>
+          <w:numId w:val="21"/>
+        </w:numPr>
         <w:jc w:val="both"/>
         <w:rPr>
           <w:rFonts w:asciiTheme="majorHAnsi" w:hAnsiTheme="majorHAnsi" w:cstheme="majorHAnsi"/>
@@ -944,6 +1200,14 @@
           <w:szCs w:val="24"/>
         </w:rPr>
       </w:pPr>
+      <w:r>
+        <w:rPr>
+          <w:rFonts w:asciiTheme="majorHAnsi" w:hAnsiTheme="majorHAnsi" w:cstheme="majorHAnsi"/>
+          <w:sz w:val="24"/>
+          <w:szCs w:val="24"/>
+        </w:rPr>
+        <w:t>Peaufine du rendu</w:t>
+      </w:r>
     </w:p>
     <w:p>
       <w:pPr>
@@ -1175,16 +1439,16 @@
         <mc:AlternateContent>
           <mc:Choice Requires="wps">
             <w:drawing>
-              <wp:anchor distT="45720" distB="45720" distL="114300" distR="114300" simplePos="0" relativeHeight="251659264" behindDoc="0" locked="0" layoutInCell="1" allowOverlap="1" wp14:anchorId="3CB53B1D" wp14:editId="69831805">
+              <wp:anchor distT="45720" distB="45720" distL="114300" distR="114300" simplePos="0" relativeHeight="251659264" behindDoc="0" locked="0" layoutInCell="1" allowOverlap="1" wp14:anchorId="3CB53B1D" wp14:editId="452BE6E4">
                 <wp:simplePos x="0" y="0"/>
-                <wp:positionH relativeFrom="margin">
+                <wp:positionH relativeFrom="page">
                   <wp:align>right</wp:align>
                 </wp:positionH>
                 <wp:positionV relativeFrom="paragraph">
-                  <wp:posOffset>9525</wp:posOffset>
+                  <wp:posOffset>211</wp:posOffset>
                 </wp:positionV>
                 <wp:extent cx="2360930" cy="1404620"/>
-                <wp:effectExtent l="0" t="0" r="635" b="1905"/>
+                <wp:effectExtent l="0" t="0" r="0" b="1905"/>
                 <wp:wrapSquare wrapText="bothSides"/>
                 <wp:docPr id="217" name="Zone de texte 2"/>
                 <wp:cNvGraphicFramePr>
@@ -1204,9 +1468,7 @@
                         <a:prstGeom prst="rect">
                           <a:avLst/>
                         </a:prstGeom>
-                        <a:solidFill>
-                          <a:srgbClr val="FFFFFF"/>
-                        </a:solidFill>
+                        <a:noFill/>
                         <a:ln w="9525">
                           <a:noFill/>
                           <a:miter lim="800000"/>
@@ -1250,7 +1512,7 @@
           </mc:Choice>
           <mc:Fallback>
             <w:pict>
-              <v:shape w14:anchorId="3CB53B1D" id="_x0000_s1027" type="#_x0000_t202" style="position:absolute;left:0;text-align:left;margin-left:134.7pt;margin-top:.75pt;width:185.9pt;height:110.6pt;z-index:251659264;visibility:visible;mso-wrap-style:square;mso-width-percent:400;mso-height-percent:200;mso-wrap-distance-left:9pt;mso-wrap-distance-top:3.6pt;mso-wrap-distance-right:9pt;mso-wrap-distance-bottom:3.6pt;mso-position-horizontal:right;mso-position-horizontal-relative:margin;mso-position-vertical:absolute;mso-position-vertical-relative:text;mso-width-percent:400;mso-height-percent:200;mso-width-relative:margin;mso-height-relative:margin;v-text-anchor:top" o:gfxdata="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" stroked="f">
+              <v:shape w14:anchorId="3CB53B1D" id="_x0000_s1027" type="#_x0000_t202" style="position:absolute;left:0;text-align:left;margin-left:134.7pt;margin-top:0;width:185.9pt;height:110.6pt;z-index:251659264;visibility:visible;mso-wrap-style:square;mso-width-percent:400;mso-height-percent:200;mso-wrap-distance-left:9pt;mso-wrap-distance-top:3.6pt;mso-wrap-distance-right:9pt;mso-wrap-distance-bottom:3.6pt;mso-position-horizontal:right;mso-position-horizontal-relative:page;mso-position-vertical:absolute;mso-position-vertical-relative:text;mso-width-percent:400;mso-height-percent:200;mso-width-relative:margin;mso-height-relative:margin;v-text-anchor:top" o:gfxdata="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" filled="f" stroked="f">
                 <v:textbox style="mso-fit-shape-to-text:t">
                   <w:txbxContent>
                     <w:p>
@@ -1270,7 +1532,7 @@
                     </w:p>
                   </w:txbxContent>
                 </v:textbox>
-                <w10:wrap type="square" anchorx="margin"/>
+                <w10:wrap type="square" anchorx="page"/>
               </v:shape>
             </w:pict>
           </mc:Fallback>
@@ -1287,9 +1549,9 @@
           <w:noProof/>
         </w:rPr>
         <w:drawing>
-          <wp:inline distT="0" distB="0" distL="0" distR="0" wp14:anchorId="44FA4078" wp14:editId="7A08DB9F">
-            <wp:extent cx="8352475" cy="4812432"/>
-            <wp:effectExtent l="0" t="1587" r="9207" b="9208"/>
+          <wp:inline distT="0" distB="0" distL="0" distR="0" wp14:anchorId="44FA4078" wp14:editId="2B687ECE">
+            <wp:extent cx="8939726" cy="5486208"/>
+            <wp:effectExtent l="0" t="0" r="0" b="7302"/>
             <wp:docPr id="1" name="Image 1"/>
             <wp:cNvGraphicFramePr>
               <a:graphicFrameLocks xmlns:a="http://schemas.openxmlformats.org/drawingml/2006/main" noChangeAspect="1"/>
@@ -1298,11 +1560,17 @@
               <a:graphicData uri="http://schemas.openxmlformats.org/drawingml/2006/picture">
                 <pic:pic xmlns:pic="http://schemas.openxmlformats.org/drawingml/2006/picture">
                   <pic:nvPicPr>
-                    <pic:cNvPr id="1" name=""/>
+                    <pic:cNvPr id="1" name="Image 1"/>
                     <pic:cNvPicPr/>
                   </pic:nvPicPr>
                   <pic:blipFill>
-                    <a:blip r:embed="rId8"/>
+                    <a:blip r:embed="rId8" cstate="print">
+                      <a:extLst>
+                        <a:ext uri="{28A0092B-C50C-407E-A947-70E740481C1C}">
+                          <a14:useLocalDpi xmlns:a14="http://schemas.microsoft.com/office/drawing/2010/main" val="0"/>
+                        </a:ext>
+                      </a:extLst>
+                    </a:blip>
                     <a:stretch>
                       <a:fillRect/>
                     </a:stretch>
@@ -1310,7 +1578,7 @@
                   <pic:spPr>
                     <a:xfrm rot="16200000">
                       <a:off x="0" y="0"/>
-                      <a:ext cx="8368718" cy="4821791"/>
+                      <a:ext cx="8942786" cy="5488086"/>
                     </a:xfrm>
                     <a:prstGeom prst="rect">
                       <a:avLst/>
@@ -1500,6 +1768,95 @@
     </w:lvl>
   </w:abstractNum>
   <w:abstractNum w:abstractNumId="1" w15:restartNumberingAfterBreak="0">
+    <w:nsid w:val="101D5FA4"/>
+    <w:multiLevelType w:val="hybridMultilevel"/>
+    <w:tmpl w:val="4F50024C"/>
+    <w:lvl w:ilvl="0" w:tplc="040C000F">
+      <w:start w:val="1"/>
+      <w:numFmt w:val="decimal"/>
+      <w:lvlText w:val="%1."/>
+      <w:lvlJc w:val="left"/>
+      <w:pPr>
+        <w:ind w:left="720" w:hanging="360"/>
+      </w:pPr>
+      <w:rPr>
+        <w:rFonts w:hint="default"/>
+      </w:rPr>
+    </w:lvl>
+    <w:lvl w:ilvl="1" w:tplc="040C0019" w:tentative="1">
+      <w:start w:val="1"/>
+      <w:numFmt w:val="lowerLetter"/>
+      <w:lvlText w:val="%2."/>
+      <w:lvlJc w:val="left"/>
+      <w:pPr>
+        <w:ind w:left="1440" w:hanging="360"/>
+      </w:pPr>
+    </w:lvl>
+    <w:lvl w:ilvl="2" w:tplc="040C001B" w:tentative="1">
+      <w:start w:val="1"/>
+      <w:numFmt w:val="lowerRoman"/>
+      <w:lvlText w:val="%3."/>
+      <w:lvlJc w:val="right"/>
+      <w:pPr>
+        <w:ind w:left="2160" w:hanging="180"/>
+      </w:pPr>
+    </w:lvl>
+    <w:lvl w:ilvl="3" w:tplc="040C000F" w:tentative="1">
+      <w:start w:val="1"/>
+      <w:numFmt w:val="decimal"/>
+      <w:lvlText w:val="%4."/>
+      <w:lvlJc w:val="left"/>
+      <w:pPr>
+        <w:ind w:left="2880" w:hanging="360"/>
+      </w:pPr>
+    </w:lvl>
+    <w:lvl w:ilvl="4" w:tplc="040C0019" w:tentative="1">
+      <w:start w:val="1"/>
+      <w:numFmt w:val="lowerLetter"/>
+      <w:lvlText w:val="%5."/>
+      <w:lvlJc w:val="left"/>
+      <w:pPr>
+        <w:ind w:left="3600" w:hanging="360"/>
+      </w:pPr>
+    </w:lvl>
+    <w:lvl w:ilvl="5" w:tplc="040C001B" w:tentative="1">
+      <w:start w:val="1"/>
+      <w:numFmt w:val="lowerRoman"/>
+      <w:lvlText w:val="%6."/>
+      <w:lvlJc w:val="right"/>
+      <w:pPr>
+        <w:ind w:left="4320" w:hanging="180"/>
+      </w:pPr>
+    </w:lvl>
+    <w:lvl w:ilvl="6" w:tplc="040C000F" w:tentative="1">
+      <w:start w:val="1"/>
+      <w:numFmt w:val="decimal"/>
+      <w:lvlText w:val="%7."/>
+      <w:lvlJc w:val="left"/>
+      <w:pPr>
+        <w:ind w:left="5040" w:hanging="360"/>
+      </w:pPr>
+    </w:lvl>
+    <w:lvl w:ilvl="7" w:tplc="040C0019" w:tentative="1">
+      <w:start w:val="1"/>
+      <w:numFmt w:val="lowerLetter"/>
+      <w:lvlText w:val="%8."/>
+      <w:lvlJc w:val="left"/>
+      <w:pPr>
+        <w:ind w:left="5760" w:hanging="360"/>
+      </w:pPr>
+    </w:lvl>
+    <w:lvl w:ilvl="8" w:tplc="040C001B" w:tentative="1">
+      <w:start w:val="1"/>
+      <w:numFmt w:val="lowerRoman"/>
+      <w:lvlText w:val="%9."/>
+      <w:lvlJc w:val="right"/>
+      <w:pPr>
+        <w:ind w:left="6480" w:hanging="180"/>
+      </w:pPr>
+    </w:lvl>
+  </w:abstractNum>
+  <w:abstractNum w:abstractNumId="2" w15:restartNumberingAfterBreak="0">
     <w:nsid w:val="12447185"/>
     <w:multiLevelType w:val="hybridMultilevel"/>
     <w:tmpl w:val="85662934"/>
@@ -1588,7 +1945,7 @@
       </w:pPr>
     </w:lvl>
   </w:abstractNum>
-  <w:abstractNum w:abstractNumId="2" w15:restartNumberingAfterBreak="0">
+  <w:abstractNum w:abstractNumId="3" w15:restartNumberingAfterBreak="0">
     <w:nsid w:val="13851112"/>
     <w:multiLevelType w:val="hybridMultilevel"/>
     <w:tmpl w:val="E95E493A"/>
@@ -1677,7 +2034,7 @@
       </w:pPr>
     </w:lvl>
   </w:abstractNum>
-  <w:abstractNum w:abstractNumId="3" w15:restartNumberingAfterBreak="0">
+  <w:abstractNum w:abstractNumId="4" w15:restartNumberingAfterBreak="0">
     <w:nsid w:val="16AF75F3"/>
     <w:multiLevelType w:val="hybridMultilevel"/>
     <w:tmpl w:val="69CC1AA0"/>
@@ -1790,7 +2147,7 @@
       </w:rPr>
     </w:lvl>
   </w:abstractNum>
-  <w:abstractNum w:abstractNumId="4" w15:restartNumberingAfterBreak="0">
+  <w:abstractNum w:abstractNumId="5" w15:restartNumberingAfterBreak="0">
     <w:nsid w:val="17072C2B"/>
     <w:multiLevelType w:val="hybridMultilevel"/>
     <w:tmpl w:val="4CE09D6E"/>
@@ -1903,7 +2260,7 @@
       </w:rPr>
     </w:lvl>
   </w:abstractNum>
-  <w:abstractNum w:abstractNumId="5" w15:restartNumberingAfterBreak="0">
+  <w:abstractNum w:abstractNumId="6" w15:restartNumberingAfterBreak="0">
     <w:nsid w:val="19DB0F43"/>
     <w:multiLevelType w:val="multilevel"/>
     <w:tmpl w:val="64D60280"/>
@@ -2016,7 +2373,7 @@
       </w:pPr>
     </w:lvl>
   </w:abstractNum>
-  <w:abstractNum w:abstractNumId="6" w15:restartNumberingAfterBreak="0">
+  <w:abstractNum w:abstractNumId="7" w15:restartNumberingAfterBreak="0">
     <w:nsid w:val="1B8866C3"/>
     <w:multiLevelType w:val="hybridMultilevel"/>
     <w:tmpl w:val="045209D0"/>
@@ -2128,7 +2485,7 @@
       </w:rPr>
     </w:lvl>
   </w:abstractNum>
-  <w:abstractNum w:abstractNumId="7" w15:restartNumberingAfterBreak="0">
+  <w:abstractNum w:abstractNumId="8" w15:restartNumberingAfterBreak="0">
     <w:nsid w:val="1DF91569"/>
     <w:multiLevelType w:val="hybridMultilevel"/>
     <w:tmpl w:val="321E0194"/>
@@ -2241,7 +2598,7 @@
       </w:rPr>
     </w:lvl>
   </w:abstractNum>
-  <w:abstractNum w:abstractNumId="8" w15:restartNumberingAfterBreak="0">
+  <w:abstractNum w:abstractNumId="9" w15:restartNumberingAfterBreak="0">
     <w:nsid w:val="1ECF2BE6"/>
     <w:multiLevelType w:val="hybridMultilevel"/>
     <w:tmpl w:val="C93C9B28"/>
@@ -2354,7 +2711,7 @@
       </w:rPr>
     </w:lvl>
   </w:abstractNum>
-  <w:abstractNum w:abstractNumId="9" w15:restartNumberingAfterBreak="0">
+  <w:abstractNum w:abstractNumId="10" w15:restartNumberingAfterBreak="0">
     <w:nsid w:val="21F02713"/>
     <w:multiLevelType w:val="multilevel"/>
     <w:tmpl w:val="920E8E9C"/>
@@ -2468,7 +2825,7 @@
       </w:pPr>
     </w:lvl>
   </w:abstractNum>
-  <w:abstractNum w:abstractNumId="10" w15:restartNumberingAfterBreak="0">
+  <w:abstractNum w:abstractNumId="11" w15:restartNumberingAfterBreak="0">
     <w:nsid w:val="22E970AB"/>
     <w:multiLevelType w:val="hybridMultilevel"/>
     <w:tmpl w:val="9762060A"/>
@@ -2557,7 +2914,7 @@
       </w:pPr>
     </w:lvl>
   </w:abstractNum>
-  <w:abstractNum w:abstractNumId="11" w15:restartNumberingAfterBreak="0">
+  <w:abstractNum w:abstractNumId="12" w15:restartNumberingAfterBreak="0">
     <w:nsid w:val="27EF3FA1"/>
     <w:multiLevelType w:val="multilevel"/>
     <w:tmpl w:val="64D60280"/>
@@ -2670,7 +3027,7 @@
       </w:pPr>
     </w:lvl>
   </w:abstractNum>
-  <w:abstractNum w:abstractNumId="12" w15:restartNumberingAfterBreak="0">
+  <w:abstractNum w:abstractNumId="13" w15:restartNumberingAfterBreak="0">
     <w:nsid w:val="30BD7209"/>
     <w:multiLevelType w:val="multilevel"/>
     <w:tmpl w:val="46FEFCA0"/>
@@ -2783,7 +3140,7 @@
       </w:pPr>
     </w:lvl>
   </w:abstractNum>
-  <w:abstractNum w:abstractNumId="13" w15:restartNumberingAfterBreak="0">
+  <w:abstractNum w:abstractNumId="14" w15:restartNumberingAfterBreak="0">
     <w:nsid w:val="32D12DA4"/>
     <w:multiLevelType w:val="hybridMultilevel"/>
     <w:tmpl w:val="4F50024C"/>
@@ -2872,7 +3229,7 @@
       </w:pPr>
     </w:lvl>
   </w:abstractNum>
-  <w:abstractNum w:abstractNumId="14" w15:restartNumberingAfterBreak="0">
+  <w:abstractNum w:abstractNumId="15" w15:restartNumberingAfterBreak="0">
     <w:nsid w:val="35F6670E"/>
     <w:multiLevelType w:val="multilevel"/>
     <w:tmpl w:val="84426CD6"/>
@@ -2994,7 +3351,7 @@
       </w:pPr>
     </w:lvl>
   </w:abstractNum>
-  <w:abstractNum w:abstractNumId="15" w15:restartNumberingAfterBreak="0">
+  <w:abstractNum w:abstractNumId="16" w15:restartNumberingAfterBreak="0">
     <w:nsid w:val="3A63244C"/>
     <w:multiLevelType w:val="hybridMultilevel"/>
     <w:tmpl w:val="7A523DFA"/>
@@ -3083,7 +3440,7 @@
       </w:pPr>
     </w:lvl>
   </w:abstractNum>
-  <w:abstractNum w:abstractNumId="16" w15:restartNumberingAfterBreak="0">
+  <w:abstractNum w:abstractNumId="17" w15:restartNumberingAfterBreak="0">
     <w:nsid w:val="49CE197D"/>
     <w:multiLevelType w:val="multilevel"/>
     <w:tmpl w:val="FE6620F6"/>
@@ -3196,7 +3553,7 @@
       </w:pPr>
     </w:lvl>
   </w:abstractNum>
-  <w:abstractNum w:abstractNumId="17" w15:restartNumberingAfterBreak="0">
+  <w:abstractNum w:abstractNumId="18" w15:restartNumberingAfterBreak="0">
     <w:nsid w:val="53BE60BF"/>
     <w:multiLevelType w:val="multilevel"/>
     <w:tmpl w:val="A2401306"/>
@@ -3309,7 +3666,7 @@
       </w:pPr>
     </w:lvl>
   </w:abstractNum>
-  <w:abstractNum w:abstractNumId="18" w15:restartNumberingAfterBreak="0">
+  <w:abstractNum w:abstractNumId="19" w15:restartNumberingAfterBreak="0">
     <w:nsid w:val="55684147"/>
     <w:multiLevelType w:val="hybridMultilevel"/>
     <w:tmpl w:val="E71A783E"/>
@@ -3395,7 +3752,156 @@
       </w:pPr>
     </w:lvl>
   </w:abstractNum>
-  <w:abstractNum w:abstractNumId="19" w15:restartNumberingAfterBreak="0">
+  <w:abstractNum w:abstractNumId="20" w15:restartNumberingAfterBreak="0">
+    <w:nsid w:val="57EA01D9"/>
+    <w:multiLevelType w:val="multilevel"/>
+    <w:tmpl w:val="3E20E55A"/>
+    <w:lvl w:ilvl="0">
+      <w:start w:val="1"/>
+      <w:numFmt w:val="bullet"/>
+      <w:lvlText w:val=""/>
+      <w:lvlJc w:val="left"/>
+      <w:pPr>
+        <w:tabs>
+          <w:tab w:val="num" w:pos="720"/>
+        </w:tabs>
+        <w:ind w:left="720" w:hanging="360"/>
+      </w:pPr>
+      <w:rPr>
+        <w:rFonts w:ascii="Symbol" w:hAnsi="Symbol" w:hint="default"/>
+        <w:sz w:val="20"/>
+      </w:rPr>
+    </w:lvl>
+    <w:lvl w:ilvl="1" w:tentative="1">
+      <w:start w:val="1"/>
+      <w:numFmt w:val="bullet"/>
+      <w:lvlText w:val="o"/>
+      <w:lvlJc w:val="left"/>
+      <w:pPr>
+        <w:tabs>
+          <w:tab w:val="num" w:pos="1440"/>
+        </w:tabs>
+        <w:ind w:left="1440" w:hanging="360"/>
+      </w:pPr>
+      <w:rPr>
+        <w:rFonts w:ascii="Courier New" w:hAnsi="Courier New" w:hint="default"/>
+        <w:sz w:val="20"/>
+      </w:rPr>
+    </w:lvl>
+    <w:lvl w:ilvl="2" w:tentative="1">
+      <w:start w:val="1"/>
+      <w:numFmt w:val="bullet"/>
+      <w:lvlText w:val=""/>
+      <w:lvlJc w:val="left"/>
+      <w:pPr>
+        <w:tabs>
+          <w:tab w:val="num" w:pos="2160"/>
+        </w:tabs>
+        <w:ind w:left="2160" w:hanging="360"/>
+      </w:pPr>
+      <w:rPr>
+        <w:rFonts w:ascii="Wingdings" w:hAnsi="Wingdings" w:hint="default"/>
+        <w:sz w:val="20"/>
+      </w:rPr>
+    </w:lvl>
+    <w:lvl w:ilvl="3" w:tentative="1">
+      <w:start w:val="1"/>
+      <w:numFmt w:val="bullet"/>
+      <w:lvlText w:val=""/>
+      <w:lvlJc w:val="left"/>
+      <w:pPr>
+        <w:tabs>
+          <w:tab w:val="num" w:pos="2880"/>
+        </w:tabs>
+        <w:ind w:left="2880" w:hanging="360"/>
+      </w:pPr>
+      <w:rPr>
+        <w:rFonts w:ascii="Wingdings" w:hAnsi="Wingdings" w:hint="default"/>
+        <w:sz w:val="20"/>
+      </w:rPr>
+    </w:lvl>
+    <w:lvl w:ilvl="4" w:tentative="1">
+      <w:start w:val="1"/>
+      <w:numFmt w:val="bullet"/>
+      <w:lvlText w:val=""/>
+      <w:lvlJc w:val="left"/>
+      <w:pPr>
+        <w:tabs>
+          <w:tab w:val="num" w:pos="3600"/>
+        </w:tabs>
+        <w:ind w:left="3600" w:hanging="360"/>
+      </w:pPr>
+      <w:rPr>
+        <w:rFonts w:ascii="Wingdings" w:hAnsi="Wingdings" w:hint="default"/>
+        <w:sz w:val="20"/>
+      </w:rPr>
+    </w:lvl>
+    <w:lvl w:ilvl="5" w:tentative="1">
+      <w:start w:val="1"/>
+      <w:numFmt w:val="bullet"/>
+      <w:lvlText w:val=""/>
+      <w:lvlJc w:val="left"/>
+      <w:pPr>
+        <w:tabs>
+          <w:tab w:val="num" w:pos="4320"/>
+        </w:tabs>
+        <w:ind w:left="4320" w:hanging="360"/>
+      </w:pPr>
+      <w:rPr>
+        <w:rFonts w:ascii="Wingdings" w:hAnsi="Wingdings" w:hint="default"/>
+        <w:sz w:val="20"/>
+      </w:rPr>
+    </w:lvl>
+    <w:lvl w:ilvl="6" w:tentative="1">
+      <w:start w:val="1"/>
+      <w:numFmt w:val="bullet"/>
+      <w:lvlText w:val=""/>
+      <w:lvlJc w:val="left"/>
+      <w:pPr>
+        <w:tabs>
+          <w:tab w:val="num" w:pos="5040"/>
+        </w:tabs>
+        <w:ind w:left="5040" w:hanging="360"/>
+      </w:pPr>
+      <w:rPr>
+        <w:rFonts w:ascii="Wingdings" w:hAnsi="Wingdings" w:hint="default"/>
+        <w:sz w:val="20"/>
+      </w:rPr>
+    </w:lvl>
+    <w:lvl w:ilvl="7" w:tentative="1">
+      <w:start w:val="1"/>
+      <w:numFmt w:val="bullet"/>
+      <w:lvlText w:val=""/>
+      <w:lvlJc w:val="left"/>
+      <w:pPr>
+        <w:tabs>
+          <w:tab w:val="num" w:pos="5760"/>
+        </w:tabs>
+        <w:ind w:left="5760" w:hanging="360"/>
+      </w:pPr>
+      <w:rPr>
+        <w:rFonts w:ascii="Wingdings" w:hAnsi="Wingdings" w:hint="default"/>
+        <w:sz w:val="20"/>
+      </w:rPr>
+    </w:lvl>
+    <w:lvl w:ilvl="8" w:tentative="1">
+      <w:start w:val="1"/>
+      <w:numFmt w:val="bullet"/>
+      <w:lvlText w:val=""/>
+      <w:lvlJc w:val="left"/>
+      <w:pPr>
+        <w:tabs>
+          <w:tab w:val="num" w:pos="6480"/>
+        </w:tabs>
+        <w:ind w:left="6480" w:hanging="360"/>
+      </w:pPr>
+      <w:rPr>
+        <w:rFonts w:ascii="Wingdings" w:hAnsi="Wingdings" w:hint="default"/>
+        <w:sz w:val="20"/>
+      </w:rPr>
+    </w:lvl>
+  </w:abstractNum>
+  <w:abstractNum w:abstractNumId="21" w15:restartNumberingAfterBreak="0">
     <w:nsid w:val="597479BD"/>
     <w:multiLevelType w:val="multilevel"/>
     <w:tmpl w:val="46FEFCA0"/>
@@ -3508,7 +4014,7 @@
       </w:pPr>
     </w:lvl>
   </w:abstractNum>
-  <w:abstractNum w:abstractNumId="20" w15:restartNumberingAfterBreak="0">
+  <w:abstractNum w:abstractNumId="22" w15:restartNumberingAfterBreak="0">
     <w:nsid w:val="621B7351"/>
     <w:multiLevelType w:val="multilevel"/>
     <w:tmpl w:val="6D829DE4"/>
@@ -3622,67 +4128,73 @@
     </w:lvl>
   </w:abstractNum>
   <w:num w:numId="1">
-    <w:abstractNumId w:val="9"/>
+    <w:abstractNumId w:val="10"/>
   </w:num>
   <w:num w:numId="2">
-    <w:abstractNumId w:val="16"/>
+    <w:abstractNumId w:val="17"/>
   </w:num>
   <w:num w:numId="3">
-    <w:abstractNumId w:val="20"/>
+    <w:abstractNumId w:val="22"/>
   </w:num>
   <w:num w:numId="4">
-    <w:abstractNumId w:val="17"/>
+    <w:abstractNumId w:val="18"/>
   </w:num>
   <w:num w:numId="5">
-    <w:abstractNumId w:val="5"/>
+    <w:abstractNumId w:val="6"/>
   </w:num>
   <w:num w:numId="6">
-    <w:abstractNumId w:val="12"/>
+    <w:abstractNumId w:val="13"/>
   </w:num>
   <w:num w:numId="7">
     <w:abstractNumId w:val="0"/>
   </w:num>
   <w:num w:numId="8">
+    <w:abstractNumId w:val="15"/>
+  </w:num>
+  <w:num w:numId="9">
+    <w:abstractNumId w:val="19"/>
+  </w:num>
+  <w:num w:numId="10">
+    <w:abstractNumId w:val="12"/>
+  </w:num>
+  <w:num w:numId="11">
+    <w:abstractNumId w:val="21"/>
+  </w:num>
+  <w:num w:numId="12">
+    <w:abstractNumId w:val="2"/>
+  </w:num>
+  <w:num w:numId="13">
+    <w:abstractNumId w:val="16"/>
+  </w:num>
+  <w:num w:numId="14">
+    <w:abstractNumId w:val="3"/>
+  </w:num>
+  <w:num w:numId="15">
+    <w:abstractNumId w:val="8"/>
+  </w:num>
+  <w:num w:numId="16">
+    <w:abstractNumId w:val="4"/>
+  </w:num>
+  <w:num w:numId="17">
+    <w:abstractNumId w:val="5"/>
+  </w:num>
+  <w:num w:numId="18">
+    <w:abstractNumId w:val="9"/>
+  </w:num>
+  <w:num w:numId="19">
     <w:abstractNumId w:val="14"/>
   </w:num>
-  <w:num w:numId="9">
-    <w:abstractNumId w:val="18"/>
-  </w:num>
-  <w:num w:numId="10">
+  <w:num w:numId="20">
     <w:abstractNumId w:val="11"/>
   </w:num>
-  <w:num w:numId="11">
-    <w:abstractNumId w:val="19"/>
+  <w:num w:numId="21">
+    <w:abstractNumId w:val="7"/>
   </w:num>
-  <w:num w:numId="12">
+  <w:num w:numId="22">
     <w:abstractNumId w:val="1"/>
   </w:num>
-  <w:num w:numId="13">
-    <w:abstractNumId w:val="15"/>
-  </w:num>
-  <w:num w:numId="14">
-    <w:abstractNumId w:val="2"/>
-  </w:num>
-  <w:num w:numId="15">
-    <w:abstractNumId w:val="7"/>
-  </w:num>
-  <w:num w:numId="16">
-    <w:abstractNumId w:val="3"/>
-  </w:num>
-  <w:num w:numId="17">
-    <w:abstractNumId w:val="4"/>
-  </w:num>
-  <w:num w:numId="18">
-    <w:abstractNumId w:val="8"/>
-  </w:num>
-  <w:num w:numId="19">
-    <w:abstractNumId w:val="13"/>
-  </w:num>
-  <w:num w:numId="20">
-    <w:abstractNumId w:val="10"/>
-  </w:num>
-  <w:num w:numId="21">
-    <w:abstractNumId w:val="6"/>
+  <w:num w:numId="23">
+    <w:abstractNumId w:val="20"/>
   </w:num>
 </w:numbering>
 </file>

</xml_diff>